<commit_message>
Skrev hvad vi herfra skal få lavet
</commit_message>
<xml_diff>
--- a/Logbøger/Mim Mads og Mads/Logbog 8_nov_17.docx
+++ b/Logbøger/Mim Mads og Mads/Logbog 8_nov_17.docx
@@ -297,8 +297,6 @@
           </wp:inline>
         </w:drawing>
       </w:r>
-      <w:bookmarkStart w:id="0" w:name="_GoBack"/>
-      <w:bookmarkEnd w:id="0"/>
       <w:r>
         <w:rPr>
           <w:noProof/>
@@ -338,6 +336,56 @@
             </a:graphic>
           </wp:inline>
         </w:drawing>
+      </w:r>
+    </w:p>
+    <w:p>
+      <w:pPr>
+        <w:rPr>
+          <w:lang w:val="da-DK"/>
+        </w:rPr>
+      </w:pPr>
+      <w:r>
+        <w:rPr>
+          <w:lang w:val="da-DK"/>
+        </w:rPr>
+        <w:lastRenderedPageBreak/>
+        <w:t xml:space="preserve">Det næste der skal laves, er </w:t>
+      </w:r>
+      <w:proofErr w:type="spellStart"/>
+      <w:r>
+        <w:rPr>
+          <w:lang w:val="da-DK"/>
+        </w:rPr>
+        <w:t>scallering</w:t>
+      </w:r>
+      <w:proofErr w:type="spellEnd"/>
+      <w:r>
+        <w:rPr>
+          <w:lang w:val="da-DK"/>
+        </w:rPr>
+        <w:t xml:space="preserve"> af billeder, mulighed for at tegne dele af et billede og rettelse af variable </w:t>
+      </w:r>
+      <w:proofErr w:type="spellStart"/>
+      <w:r>
+        <w:rPr>
+          <w:lang w:val="da-DK"/>
+        </w:rPr>
+        <w:t>nacne</w:t>
+      </w:r>
+      <w:proofErr w:type="spellEnd"/>
+      <w:r>
+        <w:rPr>
+          <w:lang w:val="da-DK"/>
+        </w:rPr>
+        <w:t xml:space="preserve"> der ikke passer helt med meningen bag</w:t>
+      </w:r>
+      <w:bookmarkStart w:id="0" w:name="_GoBack"/>
+      <w:bookmarkEnd w:id="0"/>
+      <w:r>
+        <w:rPr>
+          <w:lang w:val="da-DK"/>
+        </w:rPr>
+        <w:t xml:space="preserve"> programmet.</w:t>
       </w:r>
     </w:p>
     <w:sectPr>

</xml_diff>